<commit_message>
Cambio del hito lm
</commit_message>
<xml_diff>
--- a/Hito1/Hito_LM_1T_Alejandro_Cortés_Díaz.docx
+++ b/Hito1/Hito_LM_1T_Alejandro_Cortés_Díaz.docx
@@ -429,9 +429,9 @@
                   </wp:anchor>
                 </w:drawing>
               </mc:Choice>
-              <mc:Fallback xmlns:w16sdtdh="http://schemas.microsoft.com/office/word/2020/wordml/sdtdatahash" xmlns:w16du="http://schemas.microsoft.com/office/word/2023/wordml/word16du" xmlns:w16="http://schemas.microsoft.com/office/word/2018/wordml" xmlns:w16cid="http://schemas.microsoft.com/office/word/2016/wordml/cid" xmlns:w16cex="http://schemas.microsoft.com/office/word/2018/wordml/cex" xmlns:oel="http://schemas.microsoft.com/office/2019/extlst" xmlns:am3d="http://schemas.microsoft.com/office/drawing/2017/model3d" xmlns:aink="http://schemas.microsoft.com/office/drawing/2016/ink" xmlns:cx8="http://schemas.microsoft.com/office/drawing/2016/5/14/chartex" xmlns:cx7="http://schemas.microsoft.com/office/drawing/2016/5/13/chartex" xmlns:cx6="http://schemas.microsoft.com/office/drawing/2016/5/12/chartex" xmlns:cx5="http://schemas.microsoft.com/office/drawing/2016/5/11/chartex" xmlns:cx4="http://schemas.microsoft.com/office/drawing/2016/5/10/chartex" xmlns:cx3="http://schemas.microsoft.com/office/drawing/2016/5/9/chartex" xmlns:cx2="http://schemas.microsoft.com/office/drawing/2015/10/21/chartex" xmlns:cx1="http://schemas.microsoft.com/office/drawing/2015/9/8/chartex">
+              <mc:Fallback>
                 <w:pict>
-                  <v:group w14:anchorId="05B4825D" id="Grupo 11" o:spid="_x0000_s1026" style="position:absolute;margin-left:35.25pt;margin-top:38.25pt;width:531.75pt;height:760.5pt;z-index:251658240;mso-position-horizontal-relative:page;mso-position-vertical-relative:page" coordsize="68580,91440" o:gfxdata="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">
+                  <v:group w14:anchorId="05B4825D" id="Grupo 11" o:spid="_x0000_s1026" style="position:absolute;margin-left:35.25pt;margin-top:38.25pt;width:531.75pt;height:760.5pt;z-index:251658240;mso-position-horizontal-relative:page;mso-position-vertical-relative:page" coordsize="68580,91440" o:gfxdata="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">
                     <v:rect id="Rectángulo 33" o:spid="_x0000_s1027" style="position:absolute;left:2286;width:66294;height:91440;visibility:visible;mso-wrap-style:square;v-text-anchor:bottom" o:gfxdata="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" fillcolor="black [3213]" stroked="f" strokeweight="1pt">
                       <v:textbox inset="36pt,1in,1in,208.8pt">
                         <w:txbxContent>
@@ -588,7 +588,6 @@
                                     <w:szCs w:val="32"/>
                                   </w:rPr>
                                 </w:pPr>
-                                <w:proofErr w:type="spellStart"/>
                                 <w:r>
                                   <w:rPr>
                                     <w:sz w:val="32"/>
@@ -596,7 +595,6 @@
                                   </w:rPr>
                                   <w:t>CampusFP</w:t>
                                 </w:r>
-                                <w:proofErr w:type="spellEnd"/>
                               </w:p>
                             </w:sdtContent>
                           </w:sdt>
@@ -4768,7 +4766,25 @@
           <w:szCs w:val="28"/>
           <w:lang w:eastAsia="es-ES"/>
         </w:rPr>
-        <w:t>&gt; para el contenido</w:t>
+        <w:t>&gt;</w:t>
+      </w:r>
+      <w:r>
+        <w:rPr>
+          <w:rFonts w:ascii="Calisto MT" w:hAnsi="Calisto MT"/>
+          <w:sz w:val="28"/>
+          <w:szCs w:val="28"/>
+          <w:lang w:eastAsia="es-ES"/>
+        </w:rPr>
+        <w:t>:</w:t>
+      </w:r>
+      <w:r>
+        <w:rPr>
+          <w:rFonts w:ascii="Calisto MT" w:hAnsi="Calisto MT"/>
+          <w:sz w:val="28"/>
+          <w:szCs w:val="28"/>
+          <w:lang w:eastAsia="es-ES"/>
+        </w:rPr>
+        <w:t xml:space="preserve"> para el contenido</w:t>
       </w:r>
       <w:r>
         <w:rPr>
@@ -4797,18 +4813,25 @@
           <w:szCs w:val="28"/>
           <w:lang w:eastAsia="es-ES"/>
         </w:rPr>
-        <w:t>&lt;h</w:t>
-      </w:r>
-      <w:bookmarkStart w:id="8" w:name="_GoBack"/>
-      <w:bookmarkEnd w:id="8"/>
-      <w:r>
-        <w:rPr>
-          <w:rFonts w:ascii="Calisto MT" w:hAnsi="Calisto MT"/>
-          <w:sz w:val="28"/>
-          <w:szCs w:val="28"/>
-          <w:lang w:eastAsia="es-ES"/>
-        </w:rPr>
-        <w:t>ead&gt; para información sobre el documento</w:t>
+        <w:t>&lt;head&gt;</w:t>
+      </w:r>
+      <w:r>
+        <w:rPr>
+          <w:rFonts w:ascii="Calisto MT" w:hAnsi="Calisto MT"/>
+          <w:sz w:val="28"/>
+          <w:szCs w:val="28"/>
+          <w:lang w:eastAsia="es-ES"/>
+        </w:rPr>
+        <w:t>:</w:t>
+      </w:r>
+      <w:r>
+        <w:rPr>
+          <w:rFonts w:ascii="Calisto MT" w:hAnsi="Calisto MT"/>
+          <w:sz w:val="28"/>
+          <w:szCs w:val="28"/>
+          <w:lang w:eastAsia="es-ES"/>
+        </w:rPr>
+        <w:t xml:space="preserve"> para información sobre el documento</w:t>
       </w:r>
       <w:r>
         <w:rPr>
@@ -4837,7 +4860,25 @@
           <w:szCs w:val="28"/>
           <w:lang w:eastAsia="es-ES"/>
         </w:rPr>
-        <w:t>&lt;div&gt; división dentro del contenido</w:t>
+        <w:t>&lt;div&gt;</w:t>
+      </w:r>
+      <w:r>
+        <w:rPr>
+          <w:rFonts w:ascii="Calisto MT" w:hAnsi="Calisto MT"/>
+          <w:sz w:val="28"/>
+          <w:szCs w:val="28"/>
+          <w:lang w:eastAsia="es-ES"/>
+        </w:rPr>
+        <w:t>:</w:t>
+      </w:r>
+      <w:r>
+        <w:rPr>
+          <w:rFonts w:ascii="Calisto MT" w:hAnsi="Calisto MT"/>
+          <w:sz w:val="28"/>
+          <w:szCs w:val="28"/>
+          <w:lang w:eastAsia="es-ES"/>
+        </w:rPr>
+        <w:t xml:space="preserve"> división dentro del contenido</w:t>
       </w:r>
       <w:r>
         <w:rPr>
@@ -4866,7 +4907,25 @@
           <w:szCs w:val="28"/>
           <w:lang w:eastAsia="es-ES"/>
         </w:rPr>
-        <w:t>&lt;a&gt; para enlaces</w:t>
+        <w:t>&lt;a&gt;</w:t>
+      </w:r>
+      <w:r>
+        <w:rPr>
+          <w:rFonts w:ascii="Calisto MT" w:hAnsi="Calisto MT"/>
+          <w:sz w:val="28"/>
+          <w:szCs w:val="28"/>
+          <w:lang w:eastAsia="es-ES"/>
+        </w:rPr>
+        <w:t>:</w:t>
+      </w:r>
+      <w:r>
+        <w:rPr>
+          <w:rFonts w:ascii="Calisto MT" w:hAnsi="Calisto MT"/>
+          <w:sz w:val="28"/>
+          <w:szCs w:val="28"/>
+          <w:lang w:eastAsia="es-ES"/>
+        </w:rPr>
+        <w:t xml:space="preserve"> para enlaces</w:t>
       </w:r>
       <w:r>
         <w:rPr>
@@ -4915,7 +4974,25 @@
           <w:szCs w:val="28"/>
           <w:lang w:eastAsia="es-ES"/>
         </w:rPr>
-        <w:t>&gt; para poner el texto en negrita</w:t>
+        <w:t>&gt;</w:t>
+      </w:r>
+      <w:r>
+        <w:rPr>
+          <w:rFonts w:ascii="Calisto MT" w:hAnsi="Calisto MT"/>
+          <w:sz w:val="28"/>
+          <w:szCs w:val="28"/>
+          <w:lang w:eastAsia="es-ES"/>
+        </w:rPr>
+        <w:t>:</w:t>
+      </w:r>
+      <w:r>
+        <w:rPr>
+          <w:rFonts w:ascii="Calisto MT" w:hAnsi="Calisto MT"/>
+          <w:sz w:val="28"/>
+          <w:szCs w:val="28"/>
+          <w:lang w:eastAsia="es-ES"/>
+        </w:rPr>
+        <w:t xml:space="preserve"> para poner el texto en negrita</w:t>
       </w:r>
       <w:r>
         <w:rPr>
@@ -4944,7 +5021,16 @@
           <w:szCs w:val="28"/>
           <w:lang w:eastAsia="es-ES"/>
         </w:rPr>
-        <w:t>&lt;b&gt;, con la misma función)</w:t>
+        <w:t>&lt;b&gt;:</w:t>
+      </w:r>
+      <w:r>
+        <w:rPr>
+          <w:rFonts w:ascii="Calisto MT" w:hAnsi="Calisto MT"/>
+          <w:sz w:val="28"/>
+          <w:szCs w:val="28"/>
+          <w:lang w:eastAsia="es-ES"/>
+        </w:rPr>
+        <w:t xml:space="preserve"> con la misma función)</w:t>
       </w:r>
     </w:p>
     <w:p>
@@ -4984,7 +5070,25 @@
           <w:szCs w:val="28"/>
           <w:lang w:eastAsia="es-ES"/>
         </w:rPr>
-        <w:t>&gt; para saltos de línea</w:t>
+        <w:t>&gt;</w:t>
+      </w:r>
+      <w:r>
+        <w:rPr>
+          <w:rFonts w:ascii="Calisto MT" w:hAnsi="Calisto MT"/>
+          <w:sz w:val="28"/>
+          <w:szCs w:val="28"/>
+          <w:lang w:eastAsia="es-ES"/>
+        </w:rPr>
+        <w:t>:</w:t>
+      </w:r>
+      <w:r>
+        <w:rPr>
+          <w:rFonts w:ascii="Calisto MT" w:hAnsi="Calisto MT"/>
+          <w:sz w:val="28"/>
+          <w:szCs w:val="28"/>
+          <w:lang w:eastAsia="es-ES"/>
+        </w:rPr>
+        <w:t xml:space="preserve"> para saltos de línea</w:t>
       </w:r>
       <w:r>
         <w:rPr>
@@ -5013,7 +5117,25 @@
           <w:szCs w:val="28"/>
           <w:lang w:eastAsia="es-ES"/>
         </w:rPr>
-        <w:t>&lt;H1&gt;…&lt;H6&gt; para títulos dentro del contenido</w:t>
+        <w:t>&lt;H1&gt;…&lt;H6&gt;</w:t>
+      </w:r>
+      <w:r>
+        <w:rPr>
+          <w:rFonts w:ascii="Calisto MT" w:hAnsi="Calisto MT"/>
+          <w:sz w:val="28"/>
+          <w:szCs w:val="28"/>
+          <w:lang w:eastAsia="es-ES"/>
+        </w:rPr>
+        <w:t>:</w:t>
+      </w:r>
+      <w:r>
+        <w:rPr>
+          <w:rFonts w:ascii="Calisto MT" w:hAnsi="Calisto MT"/>
+          <w:sz w:val="28"/>
+          <w:szCs w:val="28"/>
+          <w:lang w:eastAsia="es-ES"/>
+        </w:rPr>
+        <w:t xml:space="preserve"> para títulos dentro del contenido</w:t>
       </w:r>
       <w:r>
         <w:rPr>
@@ -5062,7 +5184,25 @@
           <w:szCs w:val="28"/>
           <w:lang w:eastAsia="es-ES"/>
         </w:rPr>
-        <w:t>&gt; para añadir imágenes al documento</w:t>
+        <w:t>&gt;</w:t>
+      </w:r>
+      <w:r>
+        <w:rPr>
+          <w:rFonts w:ascii="Calisto MT" w:hAnsi="Calisto MT"/>
+          <w:sz w:val="28"/>
+          <w:szCs w:val="28"/>
+          <w:lang w:eastAsia="es-ES"/>
+        </w:rPr>
+        <w:t>:</w:t>
+      </w:r>
+      <w:r>
+        <w:rPr>
+          <w:rFonts w:ascii="Calisto MT" w:hAnsi="Calisto MT"/>
+          <w:sz w:val="28"/>
+          <w:szCs w:val="28"/>
+          <w:lang w:eastAsia="es-ES"/>
+        </w:rPr>
+        <w:t xml:space="preserve"> para añadir imágenes al documento</w:t>
       </w:r>
       <w:r>
         <w:rPr>
@@ -5112,7 +5252,25 @@
           <w:szCs w:val="28"/>
           <w:lang w:eastAsia="es-ES"/>
         </w:rPr>
-        <w:t>&gt; para listas ordenadas, &lt;</w:t>
+        <w:t>&gt;</w:t>
+      </w:r>
+      <w:r>
+        <w:rPr>
+          <w:rFonts w:ascii="Calisto MT" w:hAnsi="Calisto MT"/>
+          <w:sz w:val="28"/>
+          <w:szCs w:val="28"/>
+          <w:lang w:eastAsia="es-ES"/>
+        </w:rPr>
+        <w:t>:</w:t>
+      </w:r>
+      <w:r>
+        <w:rPr>
+          <w:rFonts w:ascii="Calisto MT" w:hAnsi="Calisto MT"/>
+          <w:sz w:val="28"/>
+          <w:szCs w:val="28"/>
+          <w:lang w:eastAsia="es-ES"/>
+        </w:rPr>
+        <w:t xml:space="preserve"> para listas ordenadas, &lt;</w:t>
       </w:r>
       <w:proofErr w:type="spellStart"/>
       <w:r>
@@ -5161,7 +5319,25 @@
           <w:szCs w:val="28"/>
           <w:lang w:eastAsia="es-ES"/>
         </w:rPr>
-        <w:t>&lt;p&gt; para parágrafos</w:t>
+        <w:t>&lt;p&gt;</w:t>
+      </w:r>
+      <w:r>
+        <w:rPr>
+          <w:rFonts w:ascii="Calisto MT" w:hAnsi="Calisto MT"/>
+          <w:sz w:val="28"/>
+          <w:szCs w:val="28"/>
+          <w:lang w:eastAsia="es-ES"/>
+        </w:rPr>
+        <w:t>:</w:t>
+      </w:r>
+      <w:r>
+        <w:rPr>
+          <w:rFonts w:ascii="Calisto MT" w:hAnsi="Calisto MT"/>
+          <w:sz w:val="28"/>
+          <w:szCs w:val="28"/>
+          <w:lang w:eastAsia="es-ES"/>
+        </w:rPr>
+        <w:t xml:space="preserve"> para parágrafos</w:t>
       </w:r>
       <w:r>
         <w:rPr>
@@ -5210,7 +5386,25 @@
           <w:szCs w:val="28"/>
           <w:lang w:eastAsia="es-ES"/>
         </w:rPr>
-        <w:t>&gt; para estilos de una parte del texto</w:t>
+        <w:t>&gt;</w:t>
+      </w:r>
+      <w:r>
+        <w:rPr>
+          <w:rFonts w:ascii="Calisto MT" w:hAnsi="Calisto MT"/>
+          <w:sz w:val="28"/>
+          <w:szCs w:val="28"/>
+          <w:lang w:eastAsia="es-ES"/>
+        </w:rPr>
+        <w:t>:</w:t>
+      </w:r>
+      <w:r>
+        <w:rPr>
+          <w:rFonts w:ascii="Calisto MT" w:hAnsi="Calisto MT"/>
+          <w:sz w:val="28"/>
+          <w:szCs w:val="28"/>
+          <w:lang w:eastAsia="es-ES"/>
+        </w:rPr>
+        <w:t xml:space="preserve"> para estilos de una parte del texto</w:t>
       </w:r>
       <w:r>
         <w:rPr>
@@ -5259,7 +5453,16 @@
           <w:szCs w:val="28"/>
           <w:lang w:eastAsia="es-ES"/>
         </w:rPr>
-        <w:t>&gt;: Define el pie de página.</w:t>
+        <w:t>&gt;: d</w:t>
+      </w:r>
+      <w:r>
+        <w:rPr>
+          <w:rFonts w:ascii="Calisto MT" w:hAnsi="Calisto MT"/>
+          <w:sz w:val="28"/>
+          <w:szCs w:val="28"/>
+          <w:lang w:eastAsia="es-ES"/>
+        </w:rPr>
+        <w:t>efine el pie de página.</w:t>
       </w:r>
     </w:p>
     <w:p>
@@ -5299,8 +5502,935 @@
           <w:szCs w:val="28"/>
           <w:lang w:eastAsia="es-ES"/>
         </w:rPr>
-        <w:t>&gt;: Representa secciones temáticas del contenido.</w:t>
-      </w:r>
+        <w:t>&gt;: r</w:t>
+      </w:r>
+      <w:bookmarkStart w:id="8" w:name="_GoBack"/>
+      <w:r>
+        <w:rPr>
+          <w:rFonts w:ascii="Calisto MT" w:hAnsi="Calisto MT"/>
+          <w:sz w:val="28"/>
+          <w:szCs w:val="28"/>
+          <w:lang w:eastAsia="es-ES"/>
+        </w:rPr>
+        <w:t>epresen</w:t>
+      </w:r>
+      <w:bookmarkEnd w:id="8"/>
+      <w:r>
+        <w:rPr>
+          <w:rFonts w:ascii="Calisto MT" w:hAnsi="Calisto MT"/>
+          <w:sz w:val="28"/>
+          <w:szCs w:val="28"/>
+          <w:lang w:eastAsia="es-ES"/>
+        </w:rPr>
+        <w:t>ta secciones temáticas del contenido.</w:t>
+      </w:r>
+    </w:p>
+    <w:p>
+      <w:pPr>
+        <w:ind w:left="360"/>
+        <w:rPr>
+          <w:rFonts w:ascii="Calisto MT" w:hAnsi="Calisto MT"/>
+          <w:sz w:val="28"/>
+          <w:szCs w:val="28"/>
+          <w:lang w:eastAsia="es-ES"/>
+        </w:rPr>
+      </w:pPr>
+      <w:r>
+        <w:rPr>
+          <w:rFonts w:ascii="Calisto MT" w:hAnsi="Calisto MT"/>
+          <w:sz w:val="28"/>
+          <w:szCs w:val="28"/>
+          <w:lang w:eastAsia="es-ES"/>
+        </w:rPr>
+        <w:t>&lt;</w:t>
+      </w:r>
+      <w:proofErr w:type="spellStart"/>
+      <w:r>
+        <w:rPr>
+          <w:rFonts w:ascii="Calisto MT" w:hAnsi="Calisto MT"/>
+          <w:sz w:val="28"/>
+          <w:szCs w:val="28"/>
+          <w:lang w:eastAsia="es-ES"/>
+        </w:rPr>
+        <w:t>article</w:t>
+      </w:r>
+      <w:proofErr w:type="spellEnd"/>
+      <w:r>
+        <w:rPr>
+          <w:rFonts w:ascii="Calisto MT" w:hAnsi="Calisto MT"/>
+          <w:sz w:val="28"/>
+          <w:szCs w:val="28"/>
+          <w:lang w:eastAsia="es-ES"/>
+        </w:rPr>
+        <w:t>&gt;: r</w:t>
+      </w:r>
+      <w:r>
+        <w:rPr>
+          <w:rFonts w:ascii="Calisto MT" w:hAnsi="Calisto MT"/>
+          <w:sz w:val="28"/>
+          <w:szCs w:val="28"/>
+          <w:lang w:eastAsia="es-ES"/>
+        </w:rPr>
+        <w:t xml:space="preserve">epresenta contenido independiente y </w:t>
+      </w:r>
+      <w:proofErr w:type="spellStart"/>
+      <w:r>
+        <w:rPr>
+          <w:rFonts w:ascii="Calisto MT" w:hAnsi="Calisto MT"/>
+          <w:sz w:val="28"/>
+          <w:szCs w:val="28"/>
+          <w:lang w:eastAsia="es-ES"/>
+        </w:rPr>
+        <w:t>autocontenido</w:t>
+      </w:r>
+      <w:proofErr w:type="spellEnd"/>
+      <w:r>
+        <w:rPr>
+          <w:rFonts w:ascii="Calisto MT" w:hAnsi="Calisto MT"/>
+          <w:sz w:val="28"/>
+          <w:szCs w:val="28"/>
+          <w:lang w:eastAsia="es-ES"/>
+        </w:rPr>
+        <w:t>, como artículos de un blog o noticias.</w:t>
+      </w:r>
+    </w:p>
+    <w:p>
+      <w:pPr>
+        <w:ind w:left="360"/>
+        <w:rPr>
+          <w:rFonts w:ascii="Calisto MT" w:hAnsi="Calisto MT"/>
+          <w:sz w:val="28"/>
+          <w:szCs w:val="28"/>
+          <w:lang w:eastAsia="es-ES"/>
+        </w:rPr>
+      </w:pPr>
+      <w:r>
+        <w:rPr>
+          <w:rFonts w:ascii="Calisto MT" w:hAnsi="Calisto MT"/>
+          <w:sz w:val="28"/>
+          <w:szCs w:val="28"/>
+          <w:lang w:eastAsia="es-ES"/>
+        </w:rPr>
+        <w:t>&lt;</w:t>
+      </w:r>
+      <w:proofErr w:type="spellStart"/>
+      <w:r>
+        <w:rPr>
+          <w:rFonts w:ascii="Calisto MT" w:hAnsi="Calisto MT"/>
+          <w:sz w:val="28"/>
+          <w:szCs w:val="28"/>
+          <w:lang w:eastAsia="es-ES"/>
+        </w:rPr>
+        <w:t>nav</w:t>
+      </w:r>
+      <w:proofErr w:type="spellEnd"/>
+      <w:r>
+        <w:rPr>
+          <w:rFonts w:ascii="Calisto MT" w:hAnsi="Calisto MT"/>
+          <w:sz w:val="28"/>
+          <w:szCs w:val="28"/>
+          <w:lang w:eastAsia="es-ES"/>
+        </w:rPr>
+        <w:t>&gt;: d</w:t>
+      </w:r>
+      <w:r>
+        <w:rPr>
+          <w:rFonts w:ascii="Calisto MT" w:hAnsi="Calisto MT"/>
+          <w:sz w:val="28"/>
+          <w:szCs w:val="28"/>
+          <w:lang w:eastAsia="es-ES"/>
+        </w:rPr>
+        <w:t>efine un conjunto de enlaces de navegación, como el menú de una página.</w:t>
+      </w:r>
+    </w:p>
+    <w:p>
+      <w:pPr>
+        <w:ind w:left="360"/>
+        <w:rPr>
+          <w:rFonts w:ascii="Calisto MT" w:hAnsi="Calisto MT"/>
+          <w:sz w:val="28"/>
+          <w:szCs w:val="28"/>
+          <w:lang w:eastAsia="es-ES"/>
+        </w:rPr>
+      </w:pPr>
+      <w:r>
+        <w:rPr>
+          <w:rFonts w:ascii="Calisto MT" w:hAnsi="Calisto MT"/>
+          <w:sz w:val="28"/>
+          <w:szCs w:val="28"/>
+          <w:lang w:eastAsia="es-ES"/>
+        </w:rPr>
+        <w:t>&lt;</w:t>
+      </w:r>
+      <w:proofErr w:type="spellStart"/>
+      <w:r>
+        <w:rPr>
+          <w:rFonts w:ascii="Calisto MT" w:hAnsi="Calisto MT"/>
+          <w:sz w:val="28"/>
+          <w:szCs w:val="28"/>
+          <w:lang w:eastAsia="es-ES"/>
+        </w:rPr>
+        <w:t>aside</w:t>
+      </w:r>
+      <w:proofErr w:type="spellEnd"/>
+      <w:r>
+        <w:rPr>
+          <w:rFonts w:ascii="Calisto MT" w:hAnsi="Calisto MT"/>
+          <w:sz w:val="28"/>
+          <w:szCs w:val="28"/>
+          <w:lang w:eastAsia="es-ES"/>
+        </w:rPr>
+        <w:t>&gt;: r</w:t>
+      </w:r>
+      <w:r>
+        <w:rPr>
+          <w:rFonts w:ascii="Calisto MT" w:hAnsi="Calisto MT"/>
+          <w:sz w:val="28"/>
+          <w:szCs w:val="28"/>
+          <w:lang w:eastAsia="es-ES"/>
+        </w:rPr>
+        <w:t>epresenta contenido adicional, como barras laterales o contenido relacionado.</w:t>
+      </w:r>
+    </w:p>
+    <w:p>
+      <w:pPr>
+        <w:ind w:left="360"/>
+        <w:rPr>
+          <w:rFonts w:ascii="Calisto MT" w:hAnsi="Calisto MT"/>
+          <w:sz w:val="28"/>
+          <w:szCs w:val="28"/>
+          <w:lang w:eastAsia="es-ES"/>
+        </w:rPr>
+      </w:pPr>
+      <w:r>
+        <w:rPr>
+          <w:rFonts w:ascii="Calisto MT" w:hAnsi="Calisto MT"/>
+          <w:sz w:val="28"/>
+          <w:szCs w:val="28"/>
+          <w:lang w:eastAsia="es-ES"/>
+        </w:rPr>
+        <w:t>&lt;figure&gt;: a</w:t>
+      </w:r>
+      <w:r>
+        <w:rPr>
+          <w:rFonts w:ascii="Calisto MT" w:hAnsi="Calisto MT"/>
+          <w:sz w:val="28"/>
+          <w:szCs w:val="28"/>
+          <w:lang w:eastAsia="es-ES"/>
+        </w:rPr>
+        <w:t>grupa contenido ilustrativo, como imágenes, gráficos o diagramas, junto con su leyenda.</w:t>
+      </w:r>
+    </w:p>
+    <w:p>
+      <w:pPr>
+        <w:ind w:left="360"/>
+        <w:rPr>
+          <w:rFonts w:ascii="Calisto MT" w:hAnsi="Calisto MT"/>
+          <w:sz w:val="28"/>
+          <w:szCs w:val="28"/>
+          <w:lang w:eastAsia="es-ES"/>
+        </w:rPr>
+      </w:pPr>
+      <w:r>
+        <w:rPr>
+          <w:rFonts w:ascii="Calisto MT" w:hAnsi="Calisto MT"/>
+          <w:sz w:val="28"/>
+          <w:szCs w:val="28"/>
+          <w:lang w:eastAsia="es-ES"/>
+        </w:rPr>
+        <w:t>&lt;</w:t>
+      </w:r>
+      <w:proofErr w:type="spellStart"/>
+      <w:r>
+        <w:rPr>
+          <w:rFonts w:ascii="Calisto MT" w:hAnsi="Calisto MT"/>
+          <w:sz w:val="28"/>
+          <w:szCs w:val="28"/>
+          <w:lang w:eastAsia="es-ES"/>
+        </w:rPr>
+        <w:t>figcaption</w:t>
+      </w:r>
+      <w:proofErr w:type="spellEnd"/>
+      <w:r>
+        <w:rPr>
+          <w:rFonts w:ascii="Calisto MT" w:hAnsi="Calisto MT"/>
+          <w:sz w:val="28"/>
+          <w:szCs w:val="28"/>
+          <w:lang w:eastAsia="es-ES"/>
+        </w:rPr>
+        <w:t>&gt;: d</w:t>
+      </w:r>
+      <w:r>
+        <w:rPr>
+          <w:rFonts w:ascii="Calisto MT" w:hAnsi="Calisto MT"/>
+          <w:sz w:val="28"/>
+          <w:szCs w:val="28"/>
+          <w:lang w:eastAsia="es-ES"/>
+        </w:rPr>
+        <w:t>efine una leyenda para el elemento &lt;figure&gt;.</w:t>
+      </w:r>
+    </w:p>
+    <w:p>
+      <w:pPr>
+        <w:ind w:left="360"/>
+        <w:rPr>
+          <w:rFonts w:ascii="Calisto MT" w:hAnsi="Calisto MT"/>
+          <w:sz w:val="28"/>
+          <w:szCs w:val="28"/>
+          <w:lang w:eastAsia="es-ES"/>
+        </w:rPr>
+      </w:pPr>
+      <w:r>
+        <w:rPr>
+          <w:rFonts w:ascii="Calisto MT" w:hAnsi="Calisto MT"/>
+          <w:sz w:val="28"/>
+          <w:szCs w:val="28"/>
+          <w:lang w:eastAsia="es-ES"/>
+        </w:rPr>
+        <w:t>&lt;</w:t>
+      </w:r>
+      <w:proofErr w:type="spellStart"/>
+      <w:r>
+        <w:rPr>
+          <w:rFonts w:ascii="Calisto MT" w:hAnsi="Calisto MT"/>
+          <w:sz w:val="28"/>
+          <w:szCs w:val="28"/>
+          <w:lang w:eastAsia="es-ES"/>
+        </w:rPr>
+        <w:t>main</w:t>
+      </w:r>
+      <w:proofErr w:type="spellEnd"/>
+      <w:r>
+        <w:rPr>
+          <w:rFonts w:ascii="Calisto MT" w:hAnsi="Calisto MT"/>
+          <w:sz w:val="28"/>
+          <w:szCs w:val="28"/>
+          <w:lang w:eastAsia="es-ES"/>
+        </w:rPr>
+        <w:t>&gt;: d</w:t>
+      </w:r>
+      <w:r>
+        <w:rPr>
+          <w:rFonts w:ascii="Calisto MT" w:hAnsi="Calisto MT"/>
+          <w:sz w:val="28"/>
+          <w:szCs w:val="28"/>
+          <w:lang w:eastAsia="es-ES"/>
+        </w:rPr>
+        <w:t>efine el contenido principal de un documento, excluyendo encabezados, pie de página y navegación.</w:t>
+      </w:r>
+    </w:p>
+    <w:p>
+      <w:pPr>
+        <w:ind w:left="360"/>
+        <w:rPr>
+          <w:rFonts w:ascii="Calisto MT" w:hAnsi="Calisto MT"/>
+          <w:sz w:val="28"/>
+          <w:szCs w:val="28"/>
+          <w:lang w:eastAsia="es-ES"/>
+        </w:rPr>
+      </w:pPr>
+      <w:r>
+        <w:rPr>
+          <w:rFonts w:ascii="Calisto MT" w:hAnsi="Calisto MT"/>
+          <w:sz w:val="28"/>
+          <w:szCs w:val="28"/>
+          <w:lang w:eastAsia="es-ES"/>
+        </w:rPr>
+        <w:t>&lt;audio&gt;: i</w:t>
+      </w:r>
+      <w:r>
+        <w:rPr>
+          <w:rFonts w:ascii="Calisto MT" w:hAnsi="Calisto MT"/>
+          <w:sz w:val="28"/>
+          <w:szCs w:val="28"/>
+          <w:lang w:eastAsia="es-ES"/>
+        </w:rPr>
+        <w:t>nserta contenido de audio en la página, con atributos para controles y opciones de reproducción.</w:t>
+      </w:r>
+    </w:p>
+    <w:p>
+      <w:pPr>
+        <w:ind w:left="360"/>
+        <w:rPr>
+          <w:rFonts w:ascii="Calisto MT" w:hAnsi="Calisto MT"/>
+          <w:sz w:val="28"/>
+          <w:szCs w:val="28"/>
+          <w:lang w:eastAsia="es-ES"/>
+        </w:rPr>
+      </w:pPr>
+      <w:r>
+        <w:rPr>
+          <w:rFonts w:ascii="Calisto MT" w:hAnsi="Calisto MT"/>
+          <w:sz w:val="28"/>
+          <w:szCs w:val="28"/>
+          <w:lang w:eastAsia="es-ES"/>
+        </w:rPr>
+        <w:t>&lt;video&gt;: i</w:t>
+      </w:r>
+      <w:r>
+        <w:rPr>
+          <w:rFonts w:ascii="Calisto MT" w:hAnsi="Calisto MT"/>
+          <w:sz w:val="28"/>
+          <w:szCs w:val="28"/>
+          <w:lang w:eastAsia="es-ES"/>
+        </w:rPr>
+        <w:t>nserta contenido de video en la página, también con controles y opciones.</w:t>
+      </w:r>
+    </w:p>
+    <w:p>
+      <w:pPr>
+        <w:ind w:left="360"/>
+        <w:rPr>
+          <w:rFonts w:ascii="Calisto MT" w:hAnsi="Calisto MT"/>
+          <w:sz w:val="28"/>
+          <w:szCs w:val="28"/>
+          <w:lang w:eastAsia="es-ES"/>
+        </w:rPr>
+      </w:pPr>
+      <w:r>
+        <w:rPr>
+          <w:rFonts w:ascii="Calisto MT" w:hAnsi="Calisto MT"/>
+          <w:sz w:val="28"/>
+          <w:szCs w:val="28"/>
+          <w:lang w:eastAsia="es-ES"/>
+        </w:rPr>
+        <w:t>&lt;time&gt;: r</w:t>
+      </w:r>
+      <w:r>
+        <w:rPr>
+          <w:rFonts w:ascii="Calisto MT" w:hAnsi="Calisto MT"/>
+          <w:sz w:val="28"/>
+          <w:szCs w:val="28"/>
+          <w:lang w:eastAsia="es-ES"/>
+        </w:rPr>
+        <w:t>epresenta una fecha, hora o ambos, que puede ser procesada de forma automática.</w:t>
+      </w:r>
+    </w:p>
+    <w:p>
+      <w:pPr>
+        <w:ind w:left="360"/>
+        <w:rPr>
+          <w:rFonts w:ascii="Calisto MT" w:hAnsi="Calisto MT"/>
+          <w:sz w:val="28"/>
+          <w:szCs w:val="28"/>
+          <w:lang w:eastAsia="es-ES"/>
+        </w:rPr>
+      </w:pPr>
+      <w:r>
+        <w:rPr>
+          <w:rFonts w:ascii="Calisto MT" w:hAnsi="Calisto MT"/>
+          <w:sz w:val="28"/>
+          <w:szCs w:val="28"/>
+          <w:lang w:eastAsia="es-ES"/>
+        </w:rPr>
+        <w:t>&lt;</w:t>
+      </w:r>
+      <w:proofErr w:type="spellStart"/>
+      <w:r>
+        <w:rPr>
+          <w:rFonts w:ascii="Calisto MT" w:hAnsi="Calisto MT"/>
+          <w:sz w:val="28"/>
+          <w:szCs w:val="28"/>
+          <w:lang w:eastAsia="es-ES"/>
+        </w:rPr>
+        <w:t>mark</w:t>
+      </w:r>
+      <w:proofErr w:type="spellEnd"/>
+      <w:r>
+        <w:rPr>
+          <w:rFonts w:ascii="Calisto MT" w:hAnsi="Calisto MT"/>
+          <w:sz w:val="28"/>
+          <w:szCs w:val="28"/>
+          <w:lang w:eastAsia="es-ES"/>
+        </w:rPr>
+        <w:t>&gt;: r</w:t>
+      </w:r>
+      <w:r>
+        <w:rPr>
+          <w:rFonts w:ascii="Calisto MT" w:hAnsi="Calisto MT"/>
+          <w:sz w:val="28"/>
+          <w:szCs w:val="28"/>
+          <w:lang w:eastAsia="es-ES"/>
+        </w:rPr>
+        <w:t>esalta o marca texto importante o relevante.</w:t>
+      </w:r>
+    </w:p>
+    <w:p>
+      <w:pPr>
+        <w:ind w:left="360"/>
+        <w:rPr>
+          <w:rFonts w:ascii="Calisto MT" w:hAnsi="Calisto MT"/>
+          <w:sz w:val="28"/>
+          <w:szCs w:val="28"/>
+          <w:lang w:eastAsia="es-ES"/>
+        </w:rPr>
+      </w:pPr>
+      <w:r>
+        <w:rPr>
+          <w:rFonts w:ascii="Calisto MT" w:hAnsi="Calisto MT"/>
+          <w:sz w:val="28"/>
+          <w:szCs w:val="28"/>
+          <w:lang w:eastAsia="es-ES"/>
+        </w:rPr>
+        <w:t>&lt;</w:t>
+      </w:r>
+      <w:proofErr w:type="spellStart"/>
+      <w:r>
+        <w:rPr>
+          <w:rFonts w:ascii="Calisto MT" w:hAnsi="Calisto MT"/>
+          <w:sz w:val="28"/>
+          <w:szCs w:val="28"/>
+          <w:lang w:eastAsia="es-ES"/>
+        </w:rPr>
+        <w:t>progress</w:t>
+      </w:r>
+      <w:proofErr w:type="spellEnd"/>
+      <w:r>
+        <w:rPr>
+          <w:rFonts w:ascii="Calisto MT" w:hAnsi="Calisto MT"/>
+          <w:sz w:val="28"/>
+          <w:szCs w:val="28"/>
+          <w:lang w:eastAsia="es-ES"/>
+        </w:rPr>
+        <w:t>&gt;: r</w:t>
+      </w:r>
+      <w:r>
+        <w:rPr>
+          <w:rFonts w:ascii="Calisto MT" w:hAnsi="Calisto MT"/>
+          <w:sz w:val="28"/>
+          <w:szCs w:val="28"/>
+          <w:lang w:eastAsia="es-ES"/>
+        </w:rPr>
+        <w:t>epresenta el progreso de una tarea, ideal para barras de progreso.</w:t>
+      </w:r>
+    </w:p>
+    <w:p>
+      <w:pPr>
+        <w:ind w:left="360"/>
+        <w:rPr>
+          <w:rFonts w:ascii="Calisto MT" w:hAnsi="Calisto MT"/>
+          <w:sz w:val="28"/>
+          <w:szCs w:val="28"/>
+          <w:lang w:eastAsia="es-ES"/>
+        </w:rPr>
+      </w:pPr>
+      <w:r>
+        <w:rPr>
+          <w:rFonts w:ascii="Calisto MT" w:hAnsi="Calisto MT"/>
+          <w:sz w:val="28"/>
+          <w:szCs w:val="28"/>
+          <w:lang w:eastAsia="es-ES"/>
+        </w:rPr>
+        <w:t>&lt;</w:t>
+      </w:r>
+      <w:proofErr w:type="spellStart"/>
+      <w:r>
+        <w:rPr>
+          <w:rFonts w:ascii="Calisto MT" w:hAnsi="Calisto MT"/>
+          <w:sz w:val="28"/>
+          <w:szCs w:val="28"/>
+          <w:lang w:eastAsia="es-ES"/>
+        </w:rPr>
+        <w:t>details</w:t>
+      </w:r>
+      <w:proofErr w:type="spellEnd"/>
+      <w:r>
+        <w:rPr>
+          <w:rFonts w:ascii="Calisto MT" w:hAnsi="Calisto MT"/>
+          <w:sz w:val="28"/>
+          <w:szCs w:val="28"/>
+          <w:lang w:eastAsia="es-ES"/>
+        </w:rPr>
+        <w:t>&gt;: d</w:t>
+      </w:r>
+      <w:r>
+        <w:rPr>
+          <w:rFonts w:ascii="Calisto MT" w:hAnsi="Calisto MT"/>
+          <w:sz w:val="28"/>
+          <w:szCs w:val="28"/>
+          <w:lang w:eastAsia="es-ES"/>
+        </w:rPr>
+        <w:t>efine contenido que el usuario puede mostrar u ocultar bajo demanda.</w:t>
+      </w:r>
+    </w:p>
+    <w:p>
+      <w:pPr>
+        <w:ind w:left="360"/>
+        <w:rPr>
+          <w:rFonts w:ascii="Calisto MT" w:hAnsi="Calisto MT"/>
+          <w:sz w:val="28"/>
+          <w:szCs w:val="28"/>
+          <w:lang w:eastAsia="es-ES"/>
+        </w:rPr>
+      </w:pPr>
+      <w:r>
+        <w:rPr>
+          <w:rFonts w:ascii="Calisto MT" w:hAnsi="Calisto MT"/>
+          <w:sz w:val="28"/>
+          <w:szCs w:val="28"/>
+          <w:lang w:eastAsia="es-ES"/>
+        </w:rPr>
+        <w:t>&lt;</w:t>
+      </w:r>
+      <w:proofErr w:type="spellStart"/>
+      <w:r>
+        <w:rPr>
+          <w:rFonts w:ascii="Calisto MT" w:hAnsi="Calisto MT"/>
+          <w:sz w:val="28"/>
+          <w:szCs w:val="28"/>
+          <w:lang w:eastAsia="es-ES"/>
+        </w:rPr>
+        <w:t>summary</w:t>
+      </w:r>
+      <w:proofErr w:type="spellEnd"/>
+      <w:r>
+        <w:rPr>
+          <w:rFonts w:ascii="Calisto MT" w:hAnsi="Calisto MT"/>
+          <w:sz w:val="28"/>
+          <w:szCs w:val="28"/>
+          <w:lang w:eastAsia="es-ES"/>
+        </w:rPr>
+        <w:t>&gt;: s</w:t>
+      </w:r>
+      <w:r>
+        <w:rPr>
+          <w:rFonts w:ascii="Calisto MT" w:hAnsi="Calisto MT"/>
+          <w:sz w:val="28"/>
+          <w:szCs w:val="28"/>
+          <w:lang w:eastAsia="es-ES"/>
+        </w:rPr>
+        <w:t>e usa junto con &lt;</w:t>
+      </w:r>
+      <w:proofErr w:type="spellStart"/>
+      <w:r>
+        <w:rPr>
+          <w:rFonts w:ascii="Calisto MT" w:hAnsi="Calisto MT"/>
+          <w:sz w:val="28"/>
+          <w:szCs w:val="28"/>
+          <w:lang w:eastAsia="es-ES"/>
+        </w:rPr>
+        <w:t>details</w:t>
+      </w:r>
+      <w:proofErr w:type="spellEnd"/>
+      <w:r>
+        <w:rPr>
+          <w:rFonts w:ascii="Calisto MT" w:hAnsi="Calisto MT"/>
+          <w:sz w:val="28"/>
+          <w:szCs w:val="28"/>
+          <w:lang w:eastAsia="es-ES"/>
+        </w:rPr>
+        <w:t>&gt; para crear un encabezado visible en el que se puede hacer clic para mostrar/ocultar contenido.</w:t>
+      </w:r>
+    </w:p>
+    <w:p>
+      <w:pPr>
+        <w:ind w:left="360"/>
+        <w:rPr>
+          <w:rFonts w:ascii="Calisto MT" w:hAnsi="Calisto MT"/>
+          <w:sz w:val="28"/>
+          <w:szCs w:val="28"/>
+          <w:lang w:eastAsia="es-ES"/>
+        </w:rPr>
+      </w:pPr>
+      <w:r>
+        <w:rPr>
+          <w:rFonts w:ascii="Calisto MT" w:hAnsi="Calisto MT"/>
+          <w:sz w:val="28"/>
+          <w:szCs w:val="28"/>
+          <w:lang w:eastAsia="es-ES"/>
+        </w:rPr>
+        <w:lastRenderedPageBreak/>
+        <w:t>&lt;meter&gt;: r</w:t>
+      </w:r>
+      <w:r>
+        <w:rPr>
+          <w:rFonts w:ascii="Calisto MT" w:hAnsi="Calisto MT"/>
+          <w:sz w:val="28"/>
+          <w:szCs w:val="28"/>
+          <w:lang w:eastAsia="es-ES"/>
+        </w:rPr>
+        <w:t>epresenta una medición dentro de un rango conocido, como la capacidad de almacenamiento.</w:t>
+      </w:r>
+    </w:p>
+    <w:p>
+      <w:pPr>
+        <w:ind w:left="360"/>
+        <w:rPr>
+          <w:rFonts w:ascii="Calisto MT" w:hAnsi="Calisto MT"/>
+          <w:sz w:val="28"/>
+          <w:szCs w:val="28"/>
+          <w:lang w:eastAsia="es-ES"/>
+        </w:rPr>
+      </w:pPr>
+      <w:r>
+        <w:rPr>
+          <w:rFonts w:ascii="Calisto MT" w:hAnsi="Calisto MT"/>
+          <w:sz w:val="28"/>
+          <w:szCs w:val="28"/>
+          <w:lang w:eastAsia="es-ES"/>
+        </w:rPr>
+        <w:t>&lt;meta&gt;:s</w:t>
+      </w:r>
+      <w:r>
+        <w:rPr>
+          <w:rFonts w:ascii="Calisto MT" w:hAnsi="Calisto MT"/>
+          <w:sz w:val="28"/>
+          <w:szCs w:val="28"/>
+          <w:lang w:eastAsia="es-ES"/>
+        </w:rPr>
+        <w:t>e coloca dentro de la etiqueta &lt;he</w:t>
+      </w:r>
+      <w:r>
+        <w:rPr>
+          <w:rFonts w:ascii="Calisto MT" w:hAnsi="Calisto MT"/>
+          <w:sz w:val="28"/>
+          <w:szCs w:val="28"/>
+          <w:lang w:eastAsia="es-ES"/>
+        </w:rPr>
+        <w:t>ad&gt;, p</w:t>
+      </w:r>
+      <w:r>
+        <w:rPr>
+          <w:rFonts w:ascii="Calisto MT" w:hAnsi="Calisto MT"/>
+          <w:sz w:val="28"/>
+          <w:szCs w:val="28"/>
+          <w:lang w:eastAsia="es-ES"/>
+        </w:rPr>
+        <w:t>roporciona metadatos sobre el documento HTML, como el conjunto de caracteres, la descripción de la página, las palabras clave, el autor, etc.</w:t>
+      </w:r>
+    </w:p>
+    <w:p>
+      <w:pPr>
+        <w:spacing w:before="100" w:beforeAutospacing="1" w:after="100" w:afterAutospacing="1" w:line="240" w:lineRule="auto"/>
+        <w:ind w:left="360"/>
+        <w:rPr>
+          <w:rFonts w:ascii="Calisto MT" w:hAnsi="Calisto MT"/>
+          <w:sz w:val="28"/>
+          <w:szCs w:val="28"/>
+        </w:rPr>
+      </w:pPr>
+      <w:r>
+        <w:rPr>
+          <w:rFonts w:ascii="Calisto MT" w:hAnsi="Calisto MT"/>
+          <w:sz w:val="28"/>
+          <w:szCs w:val="28"/>
+        </w:rPr>
+        <w:t>&lt;link&gt;:</w:t>
+      </w:r>
+      <w:r>
+        <w:rPr>
+          <w:rFonts w:ascii="Calisto MT" w:hAnsi="Calisto MT"/>
+          <w:sz w:val="28"/>
+          <w:szCs w:val="28"/>
+        </w:rPr>
+        <w:t xml:space="preserve"> </w:t>
+      </w:r>
+      <w:r>
+        <w:rPr>
+          <w:rFonts w:ascii="Calisto MT" w:hAnsi="Calisto MT"/>
+          <w:sz w:val="28"/>
+          <w:szCs w:val="28"/>
+        </w:rPr>
+        <w:t>d</w:t>
+      </w:r>
+      <w:r>
+        <w:rPr>
+          <w:rFonts w:ascii="Calisto MT" w:hAnsi="Calisto MT"/>
+          <w:sz w:val="28"/>
+          <w:szCs w:val="28"/>
+        </w:rPr>
+        <w:t>efine una relación entre el docume</w:t>
+      </w:r>
+      <w:r>
+        <w:rPr>
+          <w:rFonts w:ascii="Calisto MT" w:hAnsi="Calisto MT"/>
+          <w:sz w:val="28"/>
+          <w:szCs w:val="28"/>
+        </w:rPr>
+        <w:t>nto actual y un recurso externo s</w:t>
+      </w:r>
+      <w:r>
+        <w:rPr>
+          <w:rFonts w:ascii="Calisto MT" w:hAnsi="Calisto MT"/>
+          <w:sz w:val="28"/>
+          <w:szCs w:val="28"/>
+        </w:rPr>
+        <w:t>e utiliza principalmente para enlazar hojas de estilo CSS.</w:t>
+      </w:r>
+    </w:p>
+    <w:p>
+      <w:pPr>
+        <w:spacing w:before="100" w:beforeAutospacing="1" w:after="100" w:afterAutospacing="1" w:line="240" w:lineRule="auto"/>
+        <w:ind w:left="360"/>
+        <w:rPr>
+          <w:rFonts w:ascii="Calisto MT" w:hAnsi="Calisto MT"/>
+          <w:sz w:val="28"/>
+          <w:szCs w:val="28"/>
+        </w:rPr>
+      </w:pPr>
+      <w:r>
+        <w:rPr>
+          <w:rFonts w:ascii="Calisto MT" w:hAnsi="Calisto MT"/>
+          <w:sz w:val="28"/>
+          <w:szCs w:val="28"/>
+        </w:rPr>
+        <w:t>&lt;script&gt;:</w:t>
+      </w:r>
+      <w:r>
+        <w:rPr>
+          <w:rFonts w:ascii="Calisto MT" w:hAnsi="Calisto MT"/>
+          <w:sz w:val="28"/>
+          <w:szCs w:val="28"/>
+        </w:rPr>
+        <w:t xml:space="preserve"> </w:t>
+      </w:r>
+      <w:r>
+        <w:rPr>
+          <w:rFonts w:ascii="Calisto MT" w:hAnsi="Calisto MT"/>
+          <w:sz w:val="28"/>
+          <w:szCs w:val="28"/>
+        </w:rPr>
+        <w:t>i</w:t>
+      </w:r>
+      <w:r>
+        <w:rPr>
+          <w:rFonts w:ascii="Calisto MT" w:hAnsi="Calisto MT"/>
+          <w:sz w:val="28"/>
+          <w:szCs w:val="28"/>
+        </w:rPr>
+        <w:t>nserta o enlaza scripts de JavaScr</w:t>
+      </w:r>
+      <w:r>
+        <w:rPr>
+          <w:rFonts w:ascii="Calisto MT" w:hAnsi="Calisto MT"/>
+          <w:sz w:val="28"/>
+          <w:szCs w:val="28"/>
+        </w:rPr>
+        <w:t>ipt dentro de un documento HTML, p</w:t>
+      </w:r>
+      <w:r>
+        <w:rPr>
+          <w:rFonts w:ascii="Calisto MT" w:hAnsi="Calisto MT"/>
+          <w:sz w:val="28"/>
+          <w:szCs w:val="28"/>
+        </w:rPr>
+        <w:t xml:space="preserve">uede ir en el &lt;head&gt; o antes del cierre del </w:t>
+      </w:r>
+      <w:r>
+        <w:rPr>
+          <w:rFonts w:ascii="Calisto MT" w:hAnsi="Calisto MT"/>
+          <w:sz w:val="28"/>
+          <w:szCs w:val="28"/>
+        </w:rPr>
+        <w:t>&lt;</w:t>
+      </w:r>
+      <w:proofErr w:type="spellStart"/>
+      <w:r>
+        <w:rPr>
+          <w:rFonts w:ascii="Calisto MT" w:hAnsi="Calisto MT"/>
+          <w:sz w:val="28"/>
+          <w:szCs w:val="28"/>
+        </w:rPr>
+        <w:t>body</w:t>
+      </w:r>
+      <w:proofErr w:type="spellEnd"/>
+      <w:r>
+        <w:rPr>
+          <w:rFonts w:ascii="Calisto MT" w:hAnsi="Calisto MT"/>
+          <w:sz w:val="28"/>
+          <w:szCs w:val="28"/>
+        </w:rPr>
+        <w:t>&gt;</w:t>
+      </w:r>
+    </w:p>
+    <w:p>
+      <w:pPr>
+        <w:spacing w:before="100" w:beforeAutospacing="1" w:after="100" w:afterAutospacing="1" w:line="240" w:lineRule="auto"/>
+        <w:ind w:left="360"/>
+        <w:rPr>
+          <w:rFonts w:ascii="Calisto MT" w:hAnsi="Calisto MT"/>
+          <w:sz w:val="28"/>
+          <w:szCs w:val="28"/>
+        </w:rPr>
+      </w:pPr>
+      <w:r>
+        <w:rPr>
+          <w:rFonts w:ascii="Calisto MT" w:hAnsi="Calisto MT"/>
+          <w:sz w:val="28"/>
+          <w:szCs w:val="28"/>
+        </w:rPr>
+        <w:t>&lt;</w:t>
+      </w:r>
+      <w:proofErr w:type="spellStart"/>
+      <w:r>
+        <w:rPr>
+          <w:rFonts w:ascii="Calisto MT" w:hAnsi="Calisto MT"/>
+          <w:sz w:val="28"/>
+          <w:szCs w:val="28"/>
+        </w:rPr>
+        <w:t>button</w:t>
+      </w:r>
+      <w:proofErr w:type="spellEnd"/>
+      <w:r>
+        <w:rPr>
+          <w:rFonts w:ascii="Calisto MT" w:hAnsi="Calisto MT"/>
+          <w:sz w:val="28"/>
+          <w:szCs w:val="28"/>
+        </w:rPr>
+        <w:t>&gt;:</w:t>
+      </w:r>
+      <w:r>
+        <w:rPr>
+          <w:rFonts w:ascii="Calisto MT" w:hAnsi="Calisto MT"/>
+          <w:sz w:val="28"/>
+          <w:szCs w:val="28"/>
+        </w:rPr>
+        <w:t xml:space="preserve"> </w:t>
+      </w:r>
+      <w:r>
+        <w:rPr>
+          <w:rFonts w:ascii="Calisto MT" w:hAnsi="Calisto MT"/>
+          <w:sz w:val="28"/>
+          <w:szCs w:val="28"/>
+        </w:rPr>
+        <w:t>r</w:t>
+      </w:r>
+      <w:r>
+        <w:rPr>
+          <w:rFonts w:ascii="Calisto MT" w:hAnsi="Calisto MT"/>
+          <w:sz w:val="28"/>
+          <w:szCs w:val="28"/>
+        </w:rPr>
+        <w:t>epresenta un botón que se puede utilizar para realizar alguna acción cuando se hace clic.</w:t>
+      </w:r>
+    </w:p>
+    <w:p>
+      <w:pPr>
+        <w:spacing w:before="100" w:beforeAutospacing="1" w:after="100" w:afterAutospacing="1" w:line="240" w:lineRule="auto"/>
+        <w:ind w:firstLine="360"/>
+      </w:pPr>
+    </w:p>
+    <w:p>
+      <w:pPr>
+        <w:ind w:left="360"/>
+        <w:rPr>
+          <w:rFonts w:ascii="Calisto MT" w:hAnsi="Calisto MT"/>
+          <w:sz w:val="28"/>
+          <w:szCs w:val="28"/>
+          <w:lang w:eastAsia="es-ES"/>
+        </w:rPr>
+      </w:pPr>
+    </w:p>
+    <w:p>
+      <w:pPr>
+        <w:ind w:left="360"/>
+        <w:rPr>
+          <w:rFonts w:ascii="Calisto MT" w:hAnsi="Calisto MT"/>
+          <w:sz w:val="28"/>
+          <w:szCs w:val="28"/>
+          <w:lang w:eastAsia="es-ES"/>
+        </w:rPr>
+      </w:pPr>
     </w:p>
     <w:p>
       <w:pPr>
@@ -5555,7 +6685,6 @@
           <w:szCs w:val="36"/>
           <w:lang w:eastAsia="es-ES"/>
         </w:rPr>
-        <w:lastRenderedPageBreak/>
         <w:t>Principales elementos CSS y su aplicación</w:t>
       </w:r>
       <w:r>
@@ -6132,6 +7261,7 @@
           <w:szCs w:val="28"/>
           <w:lang w:eastAsia="es-ES"/>
         </w:rPr>
+        <w:lastRenderedPageBreak/>
         <w:t>Padding</w:t>
       </w:r>
       <w:proofErr w:type="spellEnd"/>
@@ -6355,7 +7485,6 @@
           <w:szCs w:val="28"/>
           <w:lang w:eastAsia="es-ES"/>
         </w:rPr>
-        <w:lastRenderedPageBreak/>
         <w:t>Define los fondos de un objeto. El fondo puede ser una imagen o un color.</w:t>
       </w:r>
     </w:p>
@@ -6603,7 +7732,6 @@
           <w:szCs w:val="36"/>
           <w:lang w:eastAsia="es-ES"/>
         </w:rPr>
-        <w:lastRenderedPageBreak/>
         <w:t>6. Guía de creación de un sitio web con el paso a paso del desarrollo.</w:t>
       </w:r>
       <w:bookmarkEnd w:id="10"/>
@@ -6790,7 +7918,17 @@
           <w:szCs w:val="28"/>
           <w:lang w:eastAsia="es-ES"/>
         </w:rPr>
-        <w:t xml:space="preserve"> Este paso, junto con el próximo, son esenciales para que la interacción con el usuario resulte lo más cómoda posible, un diseño no demasiado complejo, pero atractivo, no ha de ser una montaña rusa de elementos danzando en la página, pero con ciertos movimientos, usando JavaScript, hará de la experiencia de usuario, algo mucho más gratificante. </w:t>
+        <w:t xml:space="preserve"> Este paso, junto con el próximo, son esenciales para que la interacción con el usuario resulte lo más cómoda posible, un diseño no demasiado complejo, pero atractivo, no ha de ser una montaña rusa de elementos danzando en la página, pero con ciertos movimientos, usando </w:t>
+      </w:r>
+      <w:r>
+        <w:rPr>
+          <w:rFonts w:ascii="Calisto MT" w:hAnsi="Calisto MT"/>
+          <w:sz w:val="28"/>
+          <w:szCs w:val="28"/>
+          <w:lang w:eastAsia="es-ES"/>
+        </w:rPr>
+        <w:lastRenderedPageBreak/>
+        <w:t xml:space="preserve">JavaScript, hará de la experiencia de usuario, algo mucho más gratificante. </w:t>
       </w:r>
     </w:p>
     <w:p>
@@ -6899,17 +8037,7 @@
           <w:szCs w:val="28"/>
           <w:lang w:eastAsia="es-ES"/>
         </w:rPr>
-        <w:t xml:space="preserve">Pues así te asegurarías de que tu página proporciona un estado en igualdad de condiciones para todo tipo de usuarios, </w:t>
-      </w:r>
-      <w:r>
-        <w:rPr>
-          <w:rFonts w:ascii="Calisto MT" w:hAnsi="Calisto MT"/>
-          <w:sz w:val="28"/>
-          <w:szCs w:val="28"/>
-          <w:lang w:eastAsia="es-ES"/>
-        </w:rPr>
-        <w:lastRenderedPageBreak/>
-        <w:t>independientemente de desde qué dispositivos se esté accediendo a tu página. Al fin y al cabo, si los usuarios de móvil no tendrán un contexto cómo para acceder a tu web, eso se traducirá en una página menos atractiva para ese grupo de posibles navegantes.</w:t>
+        <w:t>Pues así te asegurarías de que tu página proporciona un estado en igualdad de condiciones para todo tipo de usuarios, independientemente de desde qué dispositivos se esté accediendo a tu página. Al fin y al cabo, si los usuarios de móvil no tendrán un contexto cómo para acceder a tu web, eso se traducirá en una página menos atractiva para ese grupo de posibles navegantes.</w:t>
       </w:r>
     </w:p>
     <w:p>
@@ -7169,7 +8297,6 @@
           <w:szCs w:val="36"/>
           <w:lang w:eastAsia="es-ES"/>
         </w:rPr>
-        <w:lastRenderedPageBreak/>
         <w:t>Guia</w:t>
       </w:r>
       <w:proofErr w:type="spellEnd"/>
@@ -7513,6 +8640,7 @@
           <w:szCs w:val="28"/>
           <w:lang w:eastAsia="es-ES"/>
         </w:rPr>
+        <w:lastRenderedPageBreak/>
         <w:t>Documentación extensa</w:t>
       </w:r>
     </w:p>
@@ -8206,6 +9334,7 @@
           <w:szCs w:val="28"/>
           <w:lang w:eastAsia="es-ES"/>
         </w:rPr>
+        <w:lastRenderedPageBreak/>
         <w:t>Plugins</w:t>
       </w:r>
       <w:proofErr w:type="spellEnd"/>
@@ -8533,7 +9662,6 @@
           <w:szCs w:val="28"/>
           <w:lang w:eastAsia="es-ES"/>
         </w:rPr>
-        <w:lastRenderedPageBreak/>
         <w:t>Arquitectura modular</w:t>
       </w:r>
     </w:p>
@@ -8912,7 +10040,6 @@
           <w:szCs w:val="36"/>
           <w:lang w:eastAsia="es-ES"/>
         </w:rPr>
-        <w:lastRenderedPageBreak/>
         <w:t>Enlace a GitHub</w:t>
       </w:r>
       <w:bookmarkEnd w:id="12"/>
@@ -9232,7 +10359,6 @@
           <w:sz w:val="36"/>
           <w:szCs w:val="36"/>
         </w:rPr>
-        <w:lastRenderedPageBreak/>
         <w:t>Bibliografía</w:t>
       </w:r>
       <w:bookmarkEnd w:id="13"/>
@@ -9606,6 +10732,7 @@
           <w:sz w:val="28"/>
           <w:szCs w:val="28"/>
         </w:rPr>
+        <w:lastRenderedPageBreak/>
         <w:t>Islas, D. S. (2023, julio 10). Cómo crear una página web: Guía paso a paso. </w:t>
       </w:r>
       <w:r>
@@ -10027,7 +11154,7 @@
                                   <w:noProof/>
                                   <w:color w:val="808080" w:themeColor="text1" w:themeTint="7F"/>
                                 </w:rPr>
-                                <w:t>19</w:t>
+                                <w:t>7</w:t>
                               </w:r>
                               <w:r>
                                 <w:rPr>
@@ -10103,7 +11230,7 @@
                             <w:noProof/>
                             <w:color w:val="808080" w:themeColor="text1" w:themeTint="7F"/>
                           </w:rPr>
-                          <w:t>19</w:t>
+                          <w:t>7</w:t>
                         </w:r>
                         <w:r>
                           <w:rPr>
@@ -10563,6 +11690,155 @@
     </w:lvl>
   </w:abstractNum>
   <w:abstractNum w:abstractNumId="3" w15:restartNumberingAfterBreak="0">
+    <w:nsid w:val="126C6201"/>
+    <w:multiLevelType w:val="multilevel"/>
+    <w:tmpl w:val="1F40624C"/>
+    <w:lvl w:ilvl="0">
+      <w:start w:val="1"/>
+      <w:numFmt w:val="bullet"/>
+      <w:lvlText w:val=""/>
+      <w:lvlJc w:val="left"/>
+      <w:pPr>
+        <w:tabs>
+          <w:tab w:val="num" w:pos="720"/>
+        </w:tabs>
+        <w:ind w:left="720" w:hanging="360"/>
+      </w:pPr>
+      <w:rPr>
+        <w:rFonts w:ascii="Symbol" w:hAnsi="Symbol" w:hint="default"/>
+        <w:sz w:val="20"/>
+      </w:rPr>
+    </w:lvl>
+    <w:lvl w:ilvl="1" w:tentative="1">
+      <w:start w:val="1"/>
+      <w:numFmt w:val="bullet"/>
+      <w:lvlText w:val="o"/>
+      <w:lvlJc w:val="left"/>
+      <w:pPr>
+        <w:tabs>
+          <w:tab w:val="num" w:pos="1440"/>
+        </w:tabs>
+        <w:ind w:left="1440" w:hanging="360"/>
+      </w:pPr>
+      <w:rPr>
+        <w:rFonts w:ascii="Courier New" w:hAnsi="Courier New" w:hint="default"/>
+        <w:sz w:val="20"/>
+      </w:rPr>
+    </w:lvl>
+    <w:lvl w:ilvl="2" w:tentative="1">
+      <w:start w:val="1"/>
+      <w:numFmt w:val="bullet"/>
+      <w:lvlText w:val=""/>
+      <w:lvlJc w:val="left"/>
+      <w:pPr>
+        <w:tabs>
+          <w:tab w:val="num" w:pos="2160"/>
+        </w:tabs>
+        <w:ind w:left="2160" w:hanging="360"/>
+      </w:pPr>
+      <w:rPr>
+        <w:rFonts w:ascii="Wingdings" w:hAnsi="Wingdings" w:hint="default"/>
+        <w:sz w:val="20"/>
+      </w:rPr>
+    </w:lvl>
+    <w:lvl w:ilvl="3" w:tentative="1">
+      <w:start w:val="1"/>
+      <w:numFmt w:val="bullet"/>
+      <w:lvlText w:val=""/>
+      <w:lvlJc w:val="left"/>
+      <w:pPr>
+        <w:tabs>
+          <w:tab w:val="num" w:pos="2880"/>
+        </w:tabs>
+        <w:ind w:left="2880" w:hanging="360"/>
+      </w:pPr>
+      <w:rPr>
+        <w:rFonts w:ascii="Wingdings" w:hAnsi="Wingdings" w:hint="default"/>
+        <w:sz w:val="20"/>
+      </w:rPr>
+    </w:lvl>
+    <w:lvl w:ilvl="4" w:tentative="1">
+      <w:start w:val="1"/>
+      <w:numFmt w:val="bullet"/>
+      <w:lvlText w:val=""/>
+      <w:lvlJc w:val="left"/>
+      <w:pPr>
+        <w:tabs>
+          <w:tab w:val="num" w:pos="3600"/>
+        </w:tabs>
+        <w:ind w:left="3600" w:hanging="360"/>
+      </w:pPr>
+      <w:rPr>
+        <w:rFonts w:ascii="Wingdings" w:hAnsi="Wingdings" w:hint="default"/>
+        <w:sz w:val="20"/>
+      </w:rPr>
+    </w:lvl>
+    <w:lvl w:ilvl="5" w:tentative="1">
+      <w:start w:val="1"/>
+      <w:numFmt w:val="bullet"/>
+      <w:lvlText w:val=""/>
+      <w:lvlJc w:val="left"/>
+      <w:pPr>
+        <w:tabs>
+          <w:tab w:val="num" w:pos="4320"/>
+        </w:tabs>
+        <w:ind w:left="4320" w:hanging="360"/>
+      </w:pPr>
+      <w:rPr>
+        <w:rFonts w:ascii="Wingdings" w:hAnsi="Wingdings" w:hint="default"/>
+        <w:sz w:val="20"/>
+      </w:rPr>
+    </w:lvl>
+    <w:lvl w:ilvl="6" w:tentative="1">
+      <w:start w:val="1"/>
+      <w:numFmt w:val="bullet"/>
+      <w:lvlText w:val=""/>
+      <w:lvlJc w:val="left"/>
+      <w:pPr>
+        <w:tabs>
+          <w:tab w:val="num" w:pos="5040"/>
+        </w:tabs>
+        <w:ind w:left="5040" w:hanging="360"/>
+      </w:pPr>
+      <w:rPr>
+        <w:rFonts w:ascii="Wingdings" w:hAnsi="Wingdings" w:hint="default"/>
+        <w:sz w:val="20"/>
+      </w:rPr>
+    </w:lvl>
+    <w:lvl w:ilvl="7" w:tentative="1">
+      <w:start w:val="1"/>
+      <w:numFmt w:val="bullet"/>
+      <w:lvlText w:val=""/>
+      <w:lvlJc w:val="left"/>
+      <w:pPr>
+        <w:tabs>
+          <w:tab w:val="num" w:pos="5760"/>
+        </w:tabs>
+        <w:ind w:left="5760" w:hanging="360"/>
+      </w:pPr>
+      <w:rPr>
+        <w:rFonts w:ascii="Wingdings" w:hAnsi="Wingdings" w:hint="default"/>
+        <w:sz w:val="20"/>
+      </w:rPr>
+    </w:lvl>
+    <w:lvl w:ilvl="8" w:tentative="1">
+      <w:start w:val="1"/>
+      <w:numFmt w:val="bullet"/>
+      <w:lvlText w:val=""/>
+      <w:lvlJc w:val="left"/>
+      <w:pPr>
+        <w:tabs>
+          <w:tab w:val="num" w:pos="6480"/>
+        </w:tabs>
+        <w:ind w:left="6480" w:hanging="360"/>
+      </w:pPr>
+      <w:rPr>
+        <w:rFonts w:ascii="Wingdings" w:hAnsi="Wingdings" w:hint="default"/>
+        <w:sz w:val="20"/>
+      </w:rPr>
+    </w:lvl>
+  </w:abstractNum>
+  <w:abstractNum w:abstractNumId="4" w15:restartNumberingAfterBreak="0">
     <w:nsid w:val="14FA5C7F"/>
     <w:multiLevelType w:val="hybridMultilevel"/>
     <w:tmpl w:val="D18A27E0"/>
@@ -10651,7 +11927,7 @@
       </w:pPr>
     </w:lvl>
   </w:abstractNum>
-  <w:abstractNum w:abstractNumId="4" w15:restartNumberingAfterBreak="0">
+  <w:abstractNum w:abstractNumId="5" w15:restartNumberingAfterBreak="0">
     <w:nsid w:val="163D5CC7"/>
     <w:multiLevelType w:val="hybridMultilevel"/>
     <w:tmpl w:val="64F460DC"/>
@@ -10740,7 +12016,7 @@
       </w:pPr>
     </w:lvl>
   </w:abstractNum>
-  <w:abstractNum w:abstractNumId="5" w15:restartNumberingAfterBreak="0">
+  <w:abstractNum w:abstractNumId="6" w15:restartNumberingAfterBreak="0">
     <w:nsid w:val="1CF649A0"/>
     <w:multiLevelType w:val="hybridMultilevel"/>
     <w:tmpl w:val="C5AABA5C"/>
@@ -10829,7 +12105,7 @@
       </w:pPr>
     </w:lvl>
   </w:abstractNum>
-  <w:abstractNum w:abstractNumId="6" w15:restartNumberingAfterBreak="0">
+  <w:abstractNum w:abstractNumId="7" w15:restartNumberingAfterBreak="0">
     <w:nsid w:val="24365DC1"/>
     <w:multiLevelType w:val="hybridMultilevel"/>
     <w:tmpl w:val="965E15A0"/>
@@ -10918,7 +12194,7 @@
       </w:pPr>
     </w:lvl>
   </w:abstractNum>
-  <w:abstractNum w:abstractNumId="7" w15:restartNumberingAfterBreak="0">
+  <w:abstractNum w:abstractNumId="8" w15:restartNumberingAfterBreak="0">
     <w:nsid w:val="24BA1A3F"/>
     <w:multiLevelType w:val="multilevel"/>
     <w:tmpl w:val="48509AEE"/>
@@ -11067,7 +12343,7 @@
       </w:rPr>
     </w:lvl>
   </w:abstractNum>
-  <w:abstractNum w:abstractNumId="8" w15:restartNumberingAfterBreak="0">
+  <w:abstractNum w:abstractNumId="9" w15:restartNumberingAfterBreak="0">
     <w:nsid w:val="28EB73F6"/>
     <w:multiLevelType w:val="hybridMultilevel"/>
     <w:tmpl w:val="0B8424A0"/>
@@ -11180,7 +12456,156 @@
       </w:rPr>
     </w:lvl>
   </w:abstractNum>
-  <w:abstractNum w:abstractNumId="9" w15:restartNumberingAfterBreak="0">
+  <w:abstractNum w:abstractNumId="10" w15:restartNumberingAfterBreak="0">
+    <w:nsid w:val="2A6E746F"/>
+    <w:multiLevelType w:val="multilevel"/>
+    <w:tmpl w:val="08E22FD6"/>
+    <w:lvl w:ilvl="0">
+      <w:start w:val="1"/>
+      <w:numFmt w:val="bullet"/>
+      <w:lvlText w:val=""/>
+      <w:lvlJc w:val="left"/>
+      <w:pPr>
+        <w:tabs>
+          <w:tab w:val="num" w:pos="720"/>
+        </w:tabs>
+        <w:ind w:left="720" w:hanging="360"/>
+      </w:pPr>
+      <w:rPr>
+        <w:rFonts w:ascii="Symbol" w:hAnsi="Symbol" w:hint="default"/>
+        <w:sz w:val="20"/>
+      </w:rPr>
+    </w:lvl>
+    <w:lvl w:ilvl="1" w:tentative="1">
+      <w:start w:val="1"/>
+      <w:numFmt w:val="bullet"/>
+      <w:lvlText w:val="o"/>
+      <w:lvlJc w:val="left"/>
+      <w:pPr>
+        <w:tabs>
+          <w:tab w:val="num" w:pos="1440"/>
+        </w:tabs>
+        <w:ind w:left="1440" w:hanging="360"/>
+      </w:pPr>
+      <w:rPr>
+        <w:rFonts w:ascii="Courier New" w:hAnsi="Courier New" w:hint="default"/>
+        <w:sz w:val="20"/>
+      </w:rPr>
+    </w:lvl>
+    <w:lvl w:ilvl="2" w:tentative="1">
+      <w:start w:val="1"/>
+      <w:numFmt w:val="bullet"/>
+      <w:lvlText w:val=""/>
+      <w:lvlJc w:val="left"/>
+      <w:pPr>
+        <w:tabs>
+          <w:tab w:val="num" w:pos="2160"/>
+        </w:tabs>
+        <w:ind w:left="2160" w:hanging="360"/>
+      </w:pPr>
+      <w:rPr>
+        <w:rFonts w:ascii="Wingdings" w:hAnsi="Wingdings" w:hint="default"/>
+        <w:sz w:val="20"/>
+      </w:rPr>
+    </w:lvl>
+    <w:lvl w:ilvl="3" w:tentative="1">
+      <w:start w:val="1"/>
+      <w:numFmt w:val="bullet"/>
+      <w:lvlText w:val=""/>
+      <w:lvlJc w:val="left"/>
+      <w:pPr>
+        <w:tabs>
+          <w:tab w:val="num" w:pos="2880"/>
+        </w:tabs>
+        <w:ind w:left="2880" w:hanging="360"/>
+      </w:pPr>
+      <w:rPr>
+        <w:rFonts w:ascii="Wingdings" w:hAnsi="Wingdings" w:hint="default"/>
+        <w:sz w:val="20"/>
+      </w:rPr>
+    </w:lvl>
+    <w:lvl w:ilvl="4" w:tentative="1">
+      <w:start w:val="1"/>
+      <w:numFmt w:val="bullet"/>
+      <w:lvlText w:val=""/>
+      <w:lvlJc w:val="left"/>
+      <w:pPr>
+        <w:tabs>
+          <w:tab w:val="num" w:pos="3600"/>
+        </w:tabs>
+        <w:ind w:left="3600" w:hanging="360"/>
+      </w:pPr>
+      <w:rPr>
+        <w:rFonts w:ascii="Wingdings" w:hAnsi="Wingdings" w:hint="default"/>
+        <w:sz w:val="20"/>
+      </w:rPr>
+    </w:lvl>
+    <w:lvl w:ilvl="5" w:tentative="1">
+      <w:start w:val="1"/>
+      <w:numFmt w:val="bullet"/>
+      <w:lvlText w:val=""/>
+      <w:lvlJc w:val="left"/>
+      <w:pPr>
+        <w:tabs>
+          <w:tab w:val="num" w:pos="4320"/>
+        </w:tabs>
+        <w:ind w:left="4320" w:hanging="360"/>
+      </w:pPr>
+      <w:rPr>
+        <w:rFonts w:ascii="Wingdings" w:hAnsi="Wingdings" w:hint="default"/>
+        <w:sz w:val="20"/>
+      </w:rPr>
+    </w:lvl>
+    <w:lvl w:ilvl="6" w:tentative="1">
+      <w:start w:val="1"/>
+      <w:numFmt w:val="bullet"/>
+      <w:lvlText w:val=""/>
+      <w:lvlJc w:val="left"/>
+      <w:pPr>
+        <w:tabs>
+          <w:tab w:val="num" w:pos="5040"/>
+        </w:tabs>
+        <w:ind w:left="5040" w:hanging="360"/>
+      </w:pPr>
+      <w:rPr>
+        <w:rFonts w:ascii="Wingdings" w:hAnsi="Wingdings" w:hint="default"/>
+        <w:sz w:val="20"/>
+      </w:rPr>
+    </w:lvl>
+    <w:lvl w:ilvl="7" w:tentative="1">
+      <w:start w:val="1"/>
+      <w:numFmt w:val="bullet"/>
+      <w:lvlText w:val=""/>
+      <w:lvlJc w:val="left"/>
+      <w:pPr>
+        <w:tabs>
+          <w:tab w:val="num" w:pos="5760"/>
+        </w:tabs>
+        <w:ind w:left="5760" w:hanging="360"/>
+      </w:pPr>
+      <w:rPr>
+        <w:rFonts w:ascii="Wingdings" w:hAnsi="Wingdings" w:hint="default"/>
+        <w:sz w:val="20"/>
+      </w:rPr>
+    </w:lvl>
+    <w:lvl w:ilvl="8" w:tentative="1">
+      <w:start w:val="1"/>
+      <w:numFmt w:val="bullet"/>
+      <w:lvlText w:val=""/>
+      <w:lvlJc w:val="left"/>
+      <w:pPr>
+        <w:tabs>
+          <w:tab w:val="num" w:pos="6480"/>
+        </w:tabs>
+        <w:ind w:left="6480" w:hanging="360"/>
+      </w:pPr>
+      <w:rPr>
+        <w:rFonts w:ascii="Wingdings" w:hAnsi="Wingdings" w:hint="default"/>
+        <w:sz w:val="20"/>
+      </w:rPr>
+    </w:lvl>
+  </w:abstractNum>
+  <w:abstractNum w:abstractNumId="11" w15:restartNumberingAfterBreak="0">
     <w:nsid w:val="43CC2B35"/>
     <w:multiLevelType w:val="hybridMultilevel"/>
     <w:tmpl w:val="8A4AB41C"/>
@@ -11293,7 +12718,7 @@
       </w:rPr>
     </w:lvl>
   </w:abstractNum>
-  <w:abstractNum w:abstractNumId="10" w15:restartNumberingAfterBreak="0">
+  <w:abstractNum w:abstractNumId="12" w15:restartNumberingAfterBreak="0">
     <w:nsid w:val="4BDA3028"/>
     <w:multiLevelType w:val="multilevel"/>
     <w:tmpl w:val="65C0F574"/>
@@ -11442,7 +12867,7 @@
       </w:rPr>
     </w:lvl>
   </w:abstractNum>
-  <w:abstractNum w:abstractNumId="11" w15:restartNumberingAfterBreak="0">
+  <w:abstractNum w:abstractNumId="13" w15:restartNumberingAfterBreak="0">
     <w:nsid w:val="4D9D41F2"/>
     <w:multiLevelType w:val="hybridMultilevel"/>
     <w:tmpl w:val="5B92897A"/>
@@ -11555,7 +12980,7 @@
       </w:pPr>
     </w:lvl>
   </w:abstractNum>
-  <w:abstractNum w:abstractNumId="12" w15:restartNumberingAfterBreak="0">
+  <w:abstractNum w:abstractNumId="14" w15:restartNumberingAfterBreak="0">
     <w:nsid w:val="5877180C"/>
     <w:multiLevelType w:val="hybridMultilevel"/>
     <w:tmpl w:val="CD4C5676"/>
@@ -11644,7 +13069,7 @@
       </w:pPr>
     </w:lvl>
   </w:abstractNum>
-  <w:abstractNum w:abstractNumId="13" w15:restartNumberingAfterBreak="0">
+  <w:abstractNum w:abstractNumId="15" w15:restartNumberingAfterBreak="0">
     <w:nsid w:val="5D7B13D4"/>
     <w:multiLevelType w:val="hybridMultilevel"/>
     <w:tmpl w:val="13A4BB28"/>
@@ -11733,7 +13158,7 @@
       </w:pPr>
     </w:lvl>
   </w:abstractNum>
-  <w:abstractNum w:abstractNumId="14" w15:restartNumberingAfterBreak="0">
+  <w:abstractNum w:abstractNumId="16" w15:restartNumberingAfterBreak="0">
     <w:nsid w:val="5F08074E"/>
     <w:multiLevelType w:val="hybridMultilevel"/>
     <w:tmpl w:val="CD4C5676"/>
@@ -11822,7 +13247,7 @@
       </w:pPr>
     </w:lvl>
   </w:abstractNum>
-  <w:abstractNum w:abstractNumId="15" w15:restartNumberingAfterBreak="0">
+  <w:abstractNum w:abstractNumId="17" w15:restartNumberingAfterBreak="0">
     <w:nsid w:val="62300D76"/>
     <w:multiLevelType w:val="hybridMultilevel"/>
     <w:tmpl w:val="42F628E6"/>
@@ -11935,7 +13360,7 @@
       </w:pPr>
     </w:lvl>
   </w:abstractNum>
-  <w:abstractNum w:abstractNumId="16" w15:restartNumberingAfterBreak="0">
+  <w:abstractNum w:abstractNumId="18" w15:restartNumberingAfterBreak="0">
     <w:nsid w:val="705956F9"/>
     <w:multiLevelType w:val="hybridMultilevel"/>
     <w:tmpl w:val="E6FE50C0"/>
@@ -12024,7 +13449,7 @@
       </w:pPr>
     </w:lvl>
   </w:abstractNum>
-  <w:abstractNum w:abstractNumId="17" w15:restartNumberingAfterBreak="0">
+  <w:abstractNum w:abstractNumId="19" w15:restartNumberingAfterBreak="0">
     <w:nsid w:val="72015E6B"/>
     <w:multiLevelType w:val="hybridMultilevel"/>
     <w:tmpl w:val="0CA46534"/>
@@ -12113,7 +13538,7 @@
       </w:pPr>
     </w:lvl>
   </w:abstractNum>
-  <w:abstractNum w:abstractNumId="18" w15:restartNumberingAfterBreak="0">
+  <w:abstractNum w:abstractNumId="20" w15:restartNumberingAfterBreak="0">
     <w:nsid w:val="75076751"/>
     <w:multiLevelType w:val="multilevel"/>
     <w:tmpl w:val="C8B44D08"/>
@@ -12262,7 +13687,7 @@
       </w:rPr>
     </w:lvl>
   </w:abstractNum>
-  <w:abstractNum w:abstractNumId="19" w15:restartNumberingAfterBreak="0">
+  <w:abstractNum w:abstractNumId="21" w15:restartNumberingAfterBreak="0">
     <w:nsid w:val="75201F7C"/>
     <w:multiLevelType w:val="multilevel"/>
     <w:tmpl w:val="33E2B3C8"/>
@@ -12375,7 +13800,7 @@
       </w:pPr>
     </w:lvl>
   </w:abstractNum>
-  <w:abstractNum w:abstractNumId="20" w15:restartNumberingAfterBreak="0">
+  <w:abstractNum w:abstractNumId="22" w15:restartNumberingAfterBreak="0">
     <w:nsid w:val="75FB6BBD"/>
     <w:multiLevelType w:val="hybridMultilevel"/>
     <w:tmpl w:val="2F10E732"/>
@@ -12465,7 +13890,7 @@
       </w:pPr>
     </w:lvl>
   </w:abstractNum>
-  <w:abstractNum w:abstractNumId="21" w15:restartNumberingAfterBreak="0">
+  <w:abstractNum w:abstractNumId="23" w15:restartNumberingAfterBreak="0">
     <w:nsid w:val="76E20690"/>
     <w:multiLevelType w:val="hybridMultilevel"/>
     <w:tmpl w:val="E15C46A4"/>
@@ -12554,7 +13979,7 @@
       </w:pPr>
     </w:lvl>
   </w:abstractNum>
-  <w:abstractNum w:abstractNumId="22" w15:restartNumberingAfterBreak="0">
+  <w:abstractNum w:abstractNumId="24" w15:restartNumberingAfterBreak="0">
     <w:nsid w:val="78192746"/>
     <w:multiLevelType w:val="multilevel"/>
     <w:tmpl w:val="E6060CD0"/>
@@ -12704,10 +14129,10 @@
     </w:lvl>
   </w:abstractNum>
   <w:num w:numId="1">
-    <w:abstractNumId w:val="5"/>
+    <w:abstractNumId w:val="6"/>
   </w:num>
   <w:num w:numId="2">
-    <w:abstractNumId w:val="19"/>
+    <w:abstractNumId w:val="21"/>
     <w:lvlOverride w:ilvl="0">
       <w:lvl w:ilvl="0">
         <w:numFmt w:val="lowerLetter"/>
@@ -12717,37 +14142,37 @@
     </w:lvlOverride>
   </w:num>
   <w:num w:numId="3">
-    <w:abstractNumId w:val="11"/>
+    <w:abstractNumId w:val="13"/>
   </w:num>
   <w:num w:numId="4">
-    <w:abstractNumId w:val="15"/>
+    <w:abstractNumId w:val="17"/>
   </w:num>
   <w:num w:numId="5">
+    <w:abstractNumId w:val="18"/>
+  </w:num>
+  <w:num w:numId="6">
+    <w:abstractNumId w:val="22"/>
+  </w:num>
+  <w:num w:numId="7">
+    <w:abstractNumId w:val="4"/>
+  </w:num>
+  <w:num w:numId="8">
+    <w:abstractNumId w:val="19"/>
+  </w:num>
+  <w:num w:numId="9">
+    <w:abstractNumId w:val="23"/>
+  </w:num>
+  <w:num w:numId="10">
     <w:abstractNumId w:val="16"/>
   </w:num>
-  <w:num w:numId="6">
-    <w:abstractNumId w:val="20"/>
-  </w:num>
-  <w:num w:numId="7">
-    <w:abstractNumId w:val="3"/>
-  </w:num>
-  <w:num w:numId="8">
-    <w:abstractNumId w:val="17"/>
-  </w:num>
-  <w:num w:numId="9">
-    <w:abstractNumId w:val="21"/>
-  </w:num>
-  <w:num w:numId="10">
+  <w:num w:numId="11">
     <w:abstractNumId w:val="14"/>
   </w:num>
-  <w:num w:numId="11">
-    <w:abstractNumId w:val="12"/>
-  </w:num>
   <w:num w:numId="12">
-    <w:abstractNumId w:val="6"/>
+    <w:abstractNumId w:val="7"/>
   </w:num>
   <w:num w:numId="13">
-    <w:abstractNumId w:val="13"/>
+    <w:abstractNumId w:val="15"/>
   </w:num>
   <w:num w:numId="14">
     <w:abstractNumId w:val="1"/>
@@ -12756,28 +14181,34 @@
     <w:abstractNumId w:val="2"/>
   </w:num>
   <w:num w:numId="16">
-    <w:abstractNumId w:val="7"/>
+    <w:abstractNumId w:val="8"/>
   </w:num>
   <w:num w:numId="17">
-    <w:abstractNumId w:val="8"/>
+    <w:abstractNumId w:val="9"/>
   </w:num>
   <w:num w:numId="18">
-    <w:abstractNumId w:val="9"/>
+    <w:abstractNumId w:val="11"/>
   </w:num>
   <w:num w:numId="19">
-    <w:abstractNumId w:val="22"/>
+    <w:abstractNumId w:val="24"/>
   </w:num>
   <w:num w:numId="20">
-    <w:abstractNumId w:val="4"/>
+    <w:abstractNumId w:val="5"/>
   </w:num>
   <w:num w:numId="21">
     <w:abstractNumId w:val="0"/>
   </w:num>
   <w:num w:numId="22">
-    <w:abstractNumId w:val="10"/>
+    <w:abstractNumId w:val="12"/>
   </w:num>
   <w:num w:numId="23">
-    <w:abstractNumId w:val="18"/>
+    <w:abstractNumId w:val="20"/>
+  </w:num>
+  <w:num w:numId="24">
+    <w:abstractNumId w:val="3"/>
+  </w:num>
+  <w:num w:numId="25">
+    <w:abstractNumId w:val="10"/>
   </w:num>
 </w:numbering>
 </file>
@@ -13496,6 +14927,19 @@
       <w:szCs w:val="24"/>
     </w:rPr>
   </w:style>
+  <w:style w:type="character" w:styleId="CdigoHTML">
+    <w:name w:val="HTML Code"/>
+    <w:basedOn w:val="Fuentedeprrafopredeter"/>
+    <w:uiPriority w:val="99"/>
+    <w:semiHidden/>
+    <w:unhideWhenUsed/>
+    <w:rsid w:val="007379E0"/>
+    <w:rPr>
+      <w:rFonts w:ascii="Courier New" w:eastAsia="Times New Roman" w:hAnsi="Courier New" w:cs="Courier New"/>
+      <w:sz w:val="20"/>
+      <w:szCs w:val="20"/>
+    </w:rPr>
+  </w:style>
 </w:styles>
 </file>
 
@@ -13784,7 +15228,7 @@
 </file>
 
 <file path=customXml/itemProps2.xml><?xml version="1.0" encoding="utf-8"?>
-<ds:datastoreItem xmlns:ds="http://schemas.openxmlformats.org/officeDocument/2006/customXml" ds:itemID="{3E118296-BEBB-4003-A2DB-2BCE3992BDC6}">
+<ds:datastoreItem xmlns:ds="http://schemas.openxmlformats.org/officeDocument/2006/customXml" ds:itemID="{0500724F-80C7-4AA7-B343-2351510621F8}">
   <ds:schemaRefs>
     <ds:schemaRef ds:uri="http://schemas.openxmlformats.org/officeDocument/2006/bibliography"/>
   </ds:schemaRefs>

</xml_diff>